<commit_message>
uploaded my comments on story
should be 95% done, pending Randy's approval
</commit_message>
<xml_diff>
--- a/General Storyboarding (1).docx
+++ b/General Storyboarding (1).docx
@@ -109,10 +109,7 @@
         <w:contextualSpacing/>
       </w:pPr>
       <w:r>
-        <w:t>Final climax, rich guy monologue: “the sword is a PLACEBO! I’m starting to think you never went to samurai school - the first lesson is on western medicine! And in economics, you would’ve learned that true power is owning the means of produ</w:t>
-      </w:r>
-      <w:r>
-        <w:t>ction!”</w:t>
+        <w:t>Final climax, rich guy monologue: “the sword is a PLACEBO! I’m starting to think you never went to samurai school - the first lesson is on western medicine! And in economics, you would’ve learned that true power is owning the means of production!”</w:t>
       </w:r>
     </w:p>
     <w:p/>
@@ -190,162 +187,344 @@
     <w:p/>
     <w:p>
       <w:r>
+        <w:br w:type="page"/>
+      </w:r>
+    </w:p>
+    <w:p>
+      <w:r>
+        <w:lastRenderedPageBreak/>
         <w:t>STORY:</w:t>
       </w:r>
     </w:p>
     <w:p>
       <w:r>
+        <w:t>Enter Sam, a chubby, down-on-his-luck, failed samurai, flunked out of samurai school. Jobless and weak, Sam seeks out his only comfort.</w:t>
+      </w:r>
+    </w:p>
+    <w:p/>
+    <w:p>
+      <w:r>
+        <w:t xml:space="preserve">Alcohol. </w:t>
+      </w:r>
+    </w:p>
+    <w:p/>
+    <w:p>
+      <w:r>
+        <w:t>[Sam takes a drink, when suddenly a bunch of meatheads up to no good shows up]</w:t>
+      </w:r>
+    </w:p>
+    <w:p/>
+    <w:p>
+      <w:r>
+        <w:t>[Enter Goons]</w:t>
+      </w:r>
+    </w:p>
+    <w:p/>
+    <w:p>
+      <w:r>
+        <w:t>Goon 1: Stuck on the night shift again? Man, I hate these rich bastards with their overpriced stuff.</w:t>
+      </w:r>
+    </w:p>
+    <w:p/>
+    <w:p>
+      <w:r>
+        <w:t xml:space="preserve">Goon 2: I swear, if I get another long shift, I am going to </w:t>
+      </w:r>
+      <w:del w:id="0" w:author="Daniel Miyares" w:date="2018-10-07T15:02:00Z">
+        <w:r>
+          <w:delText>blow up</w:delText>
+        </w:r>
+      </w:del>
+      <w:ins w:id="1" w:author="Daniel Miyares" w:date="2018-10-07T15:02:00Z">
+        <w:r>
+          <w:t>lose it</w:t>
+        </w:r>
+      </w:ins>
+      <w:r>
+        <w:t>.</w:t>
+      </w:r>
+    </w:p>
+    <w:p/>
+    <w:p>
+      <w:r>
+        <w:t xml:space="preserve">Goon 1: Pay’s not even THAT good. And that old </w:t>
+      </w:r>
+      <w:proofErr w:type="spellStart"/>
+      <w:r>
+        <w:t>Himeki</w:t>
+      </w:r>
+      <w:proofErr w:type="spellEnd"/>
+      <w:r>
+        <w:t xml:space="preserve"> castle we have to guard gives me the creep. </w:t>
+      </w:r>
+    </w:p>
+    <w:p/>
+    <w:p>
+      <w:r>
+        <w:t>Goon 2: I heard that there is a monster locked up in there. I pity the fool that tr</w:t>
+      </w:r>
+      <w:ins w:id="2" w:author="Daniel Miyares" w:date="2018-10-07T15:03:00Z">
+        <w:r>
+          <w:t>ies</w:t>
+        </w:r>
+      </w:ins>
+      <w:del w:id="3" w:author="Daniel Miyares" w:date="2018-10-07T15:03:00Z">
+        <w:r>
+          <w:delText>y</w:delText>
+        </w:r>
+      </w:del>
+      <w:r>
+        <w:t xml:space="preserve"> to bust in and steal</w:t>
+      </w:r>
+      <w:ins w:id="4" w:author="Daniel Miyares" w:date="2018-10-07T15:03:00Z">
+        <w:r>
+          <w:t xml:space="preserve"> </w:t>
+        </w:r>
+      </w:ins>
+      <w:r>
+        <w:t>- what is it that we’re guarding again?</w:t>
+      </w:r>
+    </w:p>
+    <w:p/>
+    <w:p>
+      <w:r>
+        <w:t>Goon 1: Some sword in the middle of castle</w:t>
+      </w:r>
+      <w:ins w:id="5" w:author="Daniel Miyares" w:date="2018-10-07T15:03:00Z">
+        <w:r>
+          <w:t>.</w:t>
+        </w:r>
+      </w:ins>
+    </w:p>
+    <w:p/>
+    <w:p>
+      <w:r>
+        <w:t>Goon 2: That’s it! All that trouble for a sword?</w:t>
+      </w:r>
+    </w:p>
+    <w:p/>
+    <w:p>
+      <w:r>
+        <w:t>Goon 1: Yup. Heard it gave the wielder unlimited power</w:t>
+      </w:r>
+      <w:r>
+        <w:t>s or something</w:t>
+      </w:r>
+      <w:ins w:id="6" w:author="Daniel Miyares" w:date="2018-10-07T15:03:00Z">
+        <w:r>
+          <w:t xml:space="preserve">, the </w:t>
+        </w:r>
+        <w:proofErr w:type="spellStart"/>
+        <w:r>
+          <w:t>Puracebo</w:t>
+        </w:r>
+      </w:ins>
+      <w:proofErr w:type="spellEnd"/>
+      <w:r>
+        <w:t>.</w:t>
+      </w:r>
+    </w:p>
+    <w:p/>
+    <w:p>
+      <w:pPr>
+        <w:rPr>
+          <w:del w:id="7" w:author="Daniel Miyares" w:date="2018-10-07T15:03:00Z"/>
+        </w:rPr>
+      </w:pPr>
+      <w:r>
+        <w:t xml:space="preserve">Goon 2: What </w:t>
+      </w:r>
+      <w:del w:id="8" w:author="Daniel Miyares" w:date="2018-10-07T15:03:00Z">
+        <w:r>
+          <w:delText xml:space="preserve">is its </w:delText>
+        </w:r>
+      </w:del>
+      <w:ins w:id="9" w:author="Daniel Miyares" w:date="2018-10-07T15:03:00Z">
+        <w:r>
+          <w:t xml:space="preserve">a weird </w:t>
+        </w:r>
+      </w:ins>
+      <w:r>
+        <w:t>name</w:t>
+      </w:r>
+      <w:ins w:id="10" w:author="Daniel Miyares" w:date="2018-10-07T15:03:00Z">
+        <w:r>
+          <w:t>!</w:t>
+        </w:r>
+      </w:ins>
+      <w:del w:id="11" w:author="Daniel Miyares" w:date="2018-10-07T15:03:00Z">
+        <w:r>
+          <w:delText>?</w:delText>
+        </w:r>
+      </w:del>
+      <w:r>
+        <w:t xml:space="preserve"> </w:t>
+      </w:r>
+    </w:p>
+    <w:p>
+      <w:pPr>
+        <w:rPr>
+          <w:del w:id="12" w:author="Daniel Miyares" w:date="2018-10-07T15:03:00Z"/>
+        </w:rPr>
+      </w:pPr>
+    </w:p>
+    <w:p>
+      <w:pPr>
+        <w:rPr>
+          <w:del w:id="13" w:author="Daniel Miyares" w:date="2018-10-07T15:03:00Z"/>
+        </w:rPr>
+      </w:pPr>
+      <w:del w:id="14" w:author="Daniel Miyares" w:date="2018-10-07T15:03:00Z">
+        <w:r>
+          <w:delText>Goon 1: Some weird name I can’t bother to remember, Puracebo???</w:delText>
+        </w:r>
+      </w:del>
+    </w:p>
+    <w:p/>
+    <w:p>
+      <w:r>
+        <w:t xml:space="preserve">Goon </w:t>
+      </w:r>
+      <w:ins w:id="15" w:author="Daniel Miyares" w:date="2018-10-07T15:04:00Z">
+        <w:r>
+          <w:t>1</w:t>
+        </w:r>
+      </w:ins>
+      <w:del w:id="16" w:author="Daniel Miyares" w:date="2018-10-07T15:04:00Z">
+        <w:r>
+          <w:delText>2</w:delText>
+        </w:r>
+      </w:del>
+      <w:r>
+        <w:t xml:space="preserve">: Oh </w:t>
+      </w:r>
+      <w:del w:id="17" w:author="Daniel Miyares" w:date="2018-10-07T15:04:00Z">
+        <w:r>
+          <w:delText>shoot</w:delText>
+        </w:r>
+      </w:del>
+      <w:ins w:id="18" w:author="Daniel Miyares" w:date="2018-10-07T15:04:00Z">
+        <w:r>
+          <w:t>shitake mushroom</w:t>
+        </w:r>
+      </w:ins>
+      <w:r>
+        <w:t>! Time to get going. Quick, get yourself a drink and let’s get out of here, our shifts start soon.</w:t>
+      </w:r>
+    </w:p>
+    <w:p/>
+    <w:p>
+      <w:r>
+        <w:t>Goon 1</w:t>
+      </w:r>
+      <w:proofErr w:type="gramStart"/>
+      <w:r>
+        <w:t>: !!!</w:t>
+      </w:r>
+      <w:proofErr w:type="gramEnd"/>
+      <w:r>
+        <w:t xml:space="preserve"> Never mind the drink, let’s get out of here before we get our pay docked. </w:t>
+      </w:r>
+    </w:p>
+    <w:p/>
+    <w:p>
+      <w:r>
+        <w:t>[Goons leave]</w:t>
+      </w:r>
+    </w:p>
+    <w:p/>
+    <w:p>
+      <w:commentRangeStart w:id="19"/>
+      <w:r>
+        <w:t>Meanwhile, Sam overhears this entire conversation. He though to himself, what if I am the one with the sword?</w:t>
+      </w:r>
+      <w:commentRangeEnd w:id="19"/>
+      <w:r>
+        <w:rPr>
+          <w:rStyle w:val="CommentReference"/>
+        </w:rPr>
+        <w:commentReference w:id="19"/>
+      </w:r>
+    </w:p>
+    <w:p>
+      <w:ins w:id="20" w:author="Daniel Miyares" w:date="2018-10-07T15:05:00Z">
+        <w:r>
+          <w:t xml:space="preserve">Sam: </w:t>
+        </w:r>
+      </w:ins>
+      <w:r>
+        <w:t>“Hit me”</w:t>
+      </w:r>
+      <w:del w:id="21" w:author="Daniel Miyares" w:date="2018-10-07T15:05:00Z">
+        <w:r>
+          <w:delText>, said Sam</w:delText>
+        </w:r>
+      </w:del>
+      <w:r>
+        <w:t>.</w:t>
+      </w:r>
+    </w:p>
+    <w:p>
+      <w:ins w:id="22" w:author="Daniel Miyares" w:date="2018-10-07T15:05:00Z">
+        <w:r>
+          <w:t xml:space="preserve">Bartender: </w:t>
+        </w:r>
+      </w:ins>
+      <w:r>
+        <w:t xml:space="preserve">“You sure, that’s your 6th </w:t>
+      </w:r>
+      <w:del w:id="23" w:author="Daniel Miyares" w:date="2018-10-07T15:05:00Z">
+        <w:r>
+          <w:delText>one</w:delText>
+        </w:r>
+      </w:del>
+      <w:ins w:id="24" w:author="Daniel Miyares" w:date="2018-10-07T15:05:00Z">
+        <w:r>
+          <w:t>sake.</w:t>
+        </w:r>
+      </w:ins>
+      <w:r>
+        <w:t>”</w:t>
+      </w:r>
+      <w:del w:id="25" w:author="Daniel Miyares" w:date="2018-10-07T15:05:00Z">
+        <w:r>
+          <w:delText xml:space="preserve">, said the bartender. </w:delText>
+        </w:r>
+      </w:del>
+    </w:p>
+    <w:p>
+      <w:r>
+        <w:t>“Just do it</w:t>
+      </w:r>
+      <w:del w:id="26" w:author="Daniel Miyares" w:date="2018-10-07T15:05:00Z">
+        <w:r>
+          <w:delText xml:space="preserve">”, said Sam, </w:delText>
+        </w:r>
+      </w:del>
+      <w:del w:id="27" w:author="Daniel Miyares" w:date="2018-10-07T15:04:00Z">
+        <w:r>
+          <w:delText>annoyingly</w:delText>
+        </w:r>
+      </w:del>
+      <w:ins w:id="28" w:author="Daniel Miyares" w:date="2018-10-07T15:05:00Z">
+        <w:r>
+          <w:t>.”</w:t>
+        </w:r>
+      </w:ins>
+      <w:r>
+        <w:t xml:space="preserve">. </w:t>
+      </w:r>
+    </w:p>
+    <w:p>
+      <w:r>
+        <w:t>Sam downs his 7th sake, and the night slowly becomes a blur…</w:t>
+      </w:r>
+      <w:bookmarkStart w:id="29" w:name="_GoBack"/>
+      <w:bookmarkEnd w:id="29"/>
+    </w:p>
+    <w:p>
+      <w:r>
         <w:lastRenderedPageBreak/>
-        <w:t>Enter Sam, a chubby, down-on-his-luck, failed samurai, flunked out of samurai school. Jobless and weak, Sam seeks out his only comfort.</w:t>
-      </w:r>
-    </w:p>
-    <w:p/>
-    <w:p>
-      <w:r>
-        <w:t xml:space="preserve">Alcohol. </w:t>
-      </w:r>
-    </w:p>
-    <w:p/>
-    <w:p>
-      <w:r>
-        <w:t>[Sam takes a drink, when suddenly a bunch of meatheads up to no good shows up]</w:t>
-      </w:r>
-    </w:p>
-    <w:p/>
-    <w:p>
-      <w:r>
-        <w:t>[Enter Goons]</w:t>
-      </w:r>
-    </w:p>
-    <w:p/>
-    <w:p>
-      <w:r>
-        <w:t>Goon 1: Stuck on the night shift again? Man, I hate these rich bastards with their overpriced stuff.</w:t>
-      </w:r>
-    </w:p>
-    <w:p/>
-    <w:p>
-      <w:r>
-        <w:t>Goon 2: I swear, if I get another long shift, I am going to blow up.</w:t>
-      </w:r>
-    </w:p>
-    <w:p/>
-    <w:p>
-      <w:r>
-        <w:t xml:space="preserve">Goon 1: Pay’s not even THAT good. And that old </w:t>
-      </w:r>
-      <w:proofErr w:type="spellStart"/>
-      <w:r>
-        <w:t>Himeki</w:t>
-      </w:r>
-      <w:proofErr w:type="spellEnd"/>
-      <w:r>
-        <w:t xml:space="preserve"> castle we have to guard gives me the creep. </w:t>
-      </w:r>
-    </w:p>
-    <w:p/>
-    <w:p>
-      <w:r>
-        <w:t>Goon 2: I heard that there is a monster locked up in there. I pity the fool that try to bust in and steal- what is it that we’re guarding again?</w:t>
-      </w:r>
-    </w:p>
-    <w:p/>
-    <w:p>
-      <w:r>
-        <w:t>Goon 1: Some sword in the middle of castle</w:t>
-      </w:r>
-    </w:p>
-    <w:p/>
-    <w:p>
-      <w:r>
-        <w:t>Goon 2: That’s it! All that trouble for a sword?</w:t>
-      </w:r>
-    </w:p>
-    <w:p/>
-    <w:p>
-      <w:r>
-        <w:t>Goon 1: Yup. Heard it gave the wielder unlimited power</w:t>
-      </w:r>
-      <w:r>
-        <w:t>s or something.</w:t>
-      </w:r>
-    </w:p>
-    <w:p/>
-    <w:p>
-      <w:r>
-        <w:t xml:space="preserve">Goon 2: What is its name? </w:t>
-      </w:r>
-    </w:p>
-    <w:p/>
-    <w:p>
-      <w:r>
-        <w:t xml:space="preserve">Goon 1: Some weird name I can’t bother to remember, </w:t>
-      </w:r>
-      <w:proofErr w:type="spellStart"/>
-      <w:r>
-        <w:t>Puracebo</w:t>
-      </w:r>
-      <w:proofErr w:type="spellEnd"/>
-      <w:r>
-        <w:t>???</w:t>
-      </w:r>
-    </w:p>
-    <w:p/>
-    <w:p>
-      <w:r>
-        <w:t>Goon 2: Oh shoot! Time to get going. Quick, get yourself a drink and let’s get out of here, our shifts start soon.</w:t>
-      </w:r>
-    </w:p>
-    <w:p/>
-    <w:p>
-      <w:r>
-        <w:t>Goon 1</w:t>
-      </w:r>
-      <w:proofErr w:type="gramStart"/>
-      <w:r>
-        <w:t>: !!!</w:t>
-      </w:r>
-      <w:proofErr w:type="gramEnd"/>
-      <w:r>
-        <w:t xml:space="preserve"> Never mind the drink, let’s get out of here before we get our pay docked. </w:t>
-      </w:r>
-    </w:p>
-    <w:p/>
-    <w:p>
-      <w:r>
-        <w:t>[Goons leave]</w:t>
-      </w:r>
-    </w:p>
-    <w:p/>
-    <w:p>
-      <w:r>
-        <w:t>Meanwhile, Sam overhears this entire conversation. He though to himself, what if I am the one with the sword?</w:t>
-      </w:r>
-    </w:p>
-    <w:p>
-      <w:r>
-        <w:t>“Hit me”, said Sam.</w:t>
-      </w:r>
-    </w:p>
-    <w:p>
-      <w:r>
-        <w:t xml:space="preserve">“You sure, that’s your 6th one”, said the bartender. </w:t>
-      </w:r>
-    </w:p>
-    <w:p>
-      <w:r>
-        <w:t xml:space="preserve">“Just do it”, said Sam, annoyingly. </w:t>
-      </w:r>
-    </w:p>
-    <w:p>
-      <w:r>
-        <w:t>Sam downs his 7th sake, and the night slowly becomes a blur…</w:t>
-      </w:r>
-    </w:p>
-    <w:p>
-      <w:bookmarkStart w:id="0" w:name="_GoBack"/>
-      <w:bookmarkEnd w:id="0"/>
-      <w:r>
         <w:t>Hours later, Sam wakes up in a strange place after his blackout...</w:t>
       </w:r>
     </w:p>
@@ -361,6 +540,39 @@
     </w:sectPr>
   </w:body>
 </w:document>
+</file>
+
+<file path=word/comments.xml><?xml version="1.0" encoding="utf-8"?>
+<w:comments xmlns:wpc="http://schemas.microsoft.com/office/word/2010/wordprocessingCanvas" xmlns:cx="http://schemas.microsoft.com/office/drawing/2014/chartex" xmlns:cx1="http://schemas.microsoft.com/office/drawing/2015/9/8/chartex" xmlns:cx2="http://schemas.microsoft.com/office/drawing/2015/10/21/chartex" xmlns:cx3="http://schemas.microsoft.com/office/drawing/2016/5/9/chartex" xmlns:cx4="http://schemas.microsoft.com/office/drawing/2016/5/10/chartex" xmlns:cx5="http://schemas.microsoft.com/office/drawing/2016/5/11/chartex" xmlns:cx6="http://schemas.microsoft.com/office/drawing/2016/5/12/chartex" xmlns:cx7="http://schemas.microsoft.com/office/drawing/2016/5/13/chartex" xmlns:cx8="http://schemas.microsoft.com/office/drawing/2016/5/14/chartex" xmlns:mc="http://schemas.openxmlformats.org/markup-compatibility/2006" xmlns:aink="http://schemas.microsoft.com/office/drawing/2016/ink" xmlns:am3d="http://schemas.microsoft.com/office/drawing/2017/model3d" xmlns:o="urn:schemas-microsoft-com:office:office" xmlns:r="http://schemas.openxmlformats.org/officeDocument/2006/relationships" xmlns:m="http://schemas.openxmlformats.org/officeDocument/2006/math" xmlns:v="urn:schemas-microsoft-com:vml" xmlns:wp14="http://schemas.microsoft.com/office/word/2010/wordprocessingDrawing" xmlns:wp="http://schemas.openxmlformats.org/drawingml/2006/wordprocessingDrawing" xmlns:w10="urn:schemas-microsoft-com:office:word" xmlns:w="http://schemas.openxmlformats.org/wordprocessingml/2006/main" xmlns:w14="http://schemas.microsoft.com/office/word/2010/wordml" xmlns:w15="http://schemas.microsoft.com/office/word/2012/wordml" xmlns:w16cid="http://schemas.microsoft.com/office/word/2016/wordml/cid" xmlns:w16se="http://schemas.microsoft.com/office/word/2015/wordml/symex" xmlns:wpg="http://schemas.microsoft.com/office/word/2010/wordprocessingGroup" xmlns:wpi="http://schemas.microsoft.com/office/word/2010/wordprocessingInk" xmlns:wne="http://schemas.microsoft.com/office/word/2006/wordml" xmlns:wps="http://schemas.microsoft.com/office/word/2010/wordprocessingShape" mc:Ignorable="w14 w15 w16se w16cid wp14">
+  <w:comment w:id="19" w:author="Daniel Miyares" w:date="2018-10-07T15:04:00Z" w:initials="DM">
+    <w:p>
+      <w:pPr>
+        <w:pStyle w:val="CommentText"/>
+      </w:pPr>
+      <w:r>
+        <w:rPr>
+          <w:rStyle w:val="CommentReference"/>
+        </w:rPr>
+        <w:annotationRef/>
+      </w:r>
+      <w:r>
+        <w:t>Why don’t we have Sam just looking to the side during the whole convo?</w:t>
+      </w:r>
+    </w:p>
+  </w:comment>
+</w:comments>
+</file>
+
+<file path=word/commentsExtended.xml><?xml version="1.0" encoding="utf-8"?>
+<w15:commentsEx xmlns:wpc="http://schemas.microsoft.com/office/word/2010/wordprocessingCanvas" xmlns:cx="http://schemas.microsoft.com/office/drawing/2014/chartex" xmlns:cx1="http://schemas.microsoft.com/office/drawing/2015/9/8/chartex" xmlns:cx2="http://schemas.microsoft.com/office/drawing/2015/10/21/chartex" xmlns:cx3="http://schemas.microsoft.com/office/drawing/2016/5/9/chartex" xmlns:cx4="http://schemas.microsoft.com/office/drawing/2016/5/10/chartex" xmlns:cx5="http://schemas.microsoft.com/office/drawing/2016/5/11/chartex" xmlns:cx6="http://schemas.microsoft.com/office/drawing/2016/5/12/chartex" xmlns:cx7="http://schemas.microsoft.com/office/drawing/2016/5/13/chartex" xmlns:cx8="http://schemas.microsoft.com/office/drawing/2016/5/14/chartex" xmlns:mc="http://schemas.openxmlformats.org/markup-compatibility/2006" xmlns:aink="http://schemas.microsoft.com/office/drawing/2016/ink" xmlns:am3d="http://schemas.microsoft.com/office/drawing/2017/model3d" xmlns:o="urn:schemas-microsoft-com:office:office" xmlns:r="http://schemas.openxmlformats.org/officeDocument/2006/relationships" xmlns:m="http://schemas.openxmlformats.org/officeDocument/2006/math" xmlns:v="urn:schemas-microsoft-com:vml" xmlns:wp14="http://schemas.microsoft.com/office/word/2010/wordprocessingDrawing" xmlns:wp="http://schemas.openxmlformats.org/drawingml/2006/wordprocessingDrawing" xmlns:w10="urn:schemas-microsoft-com:office:word" xmlns:w="http://schemas.openxmlformats.org/wordprocessingml/2006/main" xmlns:w14="http://schemas.microsoft.com/office/word/2010/wordml" xmlns:w15="http://schemas.microsoft.com/office/word/2012/wordml" xmlns:w16cid="http://schemas.microsoft.com/office/word/2016/wordml/cid" xmlns:w16se="http://schemas.microsoft.com/office/word/2015/wordml/symex" xmlns:wpg="http://schemas.microsoft.com/office/word/2010/wordprocessingGroup" xmlns:wpi="http://schemas.microsoft.com/office/word/2010/wordprocessingInk" xmlns:wne="http://schemas.microsoft.com/office/word/2006/wordml" xmlns:wps="http://schemas.microsoft.com/office/word/2010/wordprocessingShape" mc:Ignorable="w14 w15 w16se w16cid wp14">
+  <w15:commentEx w15:paraId="1CF3CEE0" w15:done="0"/>
+</w15:commentsEx>
+</file>
+
+<file path=word/commentsIds.xml><?xml version="1.0" encoding="utf-8"?>
+<w16cid:commentsIds xmlns:wpc="http://schemas.microsoft.com/office/word/2010/wordprocessingCanvas" xmlns:cx="http://schemas.microsoft.com/office/drawing/2014/chartex" xmlns:cx1="http://schemas.microsoft.com/office/drawing/2015/9/8/chartex" xmlns:cx2="http://schemas.microsoft.com/office/drawing/2015/10/21/chartex" xmlns:cx3="http://schemas.microsoft.com/office/drawing/2016/5/9/chartex" xmlns:cx4="http://schemas.microsoft.com/office/drawing/2016/5/10/chartex" xmlns:cx5="http://schemas.microsoft.com/office/drawing/2016/5/11/chartex" xmlns:cx6="http://schemas.microsoft.com/office/drawing/2016/5/12/chartex" xmlns:cx7="http://schemas.microsoft.com/office/drawing/2016/5/13/chartex" xmlns:cx8="http://schemas.microsoft.com/office/drawing/2016/5/14/chartex" xmlns:mc="http://schemas.openxmlformats.org/markup-compatibility/2006" xmlns:aink="http://schemas.microsoft.com/office/drawing/2016/ink" xmlns:am3d="http://schemas.microsoft.com/office/drawing/2017/model3d" xmlns:o="urn:schemas-microsoft-com:office:office" xmlns:r="http://schemas.openxmlformats.org/officeDocument/2006/relationships" xmlns:m="http://schemas.openxmlformats.org/officeDocument/2006/math" xmlns:v="urn:schemas-microsoft-com:vml" xmlns:wp14="http://schemas.microsoft.com/office/word/2010/wordprocessingDrawing" xmlns:wp="http://schemas.openxmlformats.org/drawingml/2006/wordprocessingDrawing" xmlns:w10="urn:schemas-microsoft-com:office:word" xmlns:w="http://schemas.openxmlformats.org/wordprocessingml/2006/main" xmlns:w14="http://schemas.microsoft.com/office/word/2010/wordml" xmlns:w15="http://schemas.microsoft.com/office/word/2012/wordml" xmlns:w16cid="http://schemas.microsoft.com/office/word/2016/wordml/cid" xmlns:w16se="http://schemas.microsoft.com/office/word/2015/wordml/symex" xmlns:wpg="http://schemas.microsoft.com/office/word/2010/wordprocessingGroup" xmlns:wpi="http://schemas.microsoft.com/office/word/2010/wordprocessingInk" xmlns:wne="http://schemas.microsoft.com/office/word/2006/wordml" xmlns:wps="http://schemas.microsoft.com/office/word/2010/wordprocessingShape" mc:Ignorable="w14 w15 w16se w16cid wp14">
+  <w16cid:commentId w16cid:paraId="1CF3CEE0" w16cid:durableId="1F649EFE"/>
+</w16cid:commentsIds>
 </file>
 
 <file path=word/numbering.xml><?xml version="1.0" encoding="utf-8"?>
@@ -598,6 +810,14 @@
     <w:abstractNumId w:val="0"/>
   </w:num>
 </w:numbering>
+</file>
+
+<file path=word/people.xml><?xml version="1.0" encoding="utf-8"?>
+<w15:people xmlns:wpc="http://schemas.microsoft.com/office/word/2010/wordprocessingCanvas" xmlns:cx="http://schemas.microsoft.com/office/drawing/2014/chartex" xmlns:cx1="http://schemas.microsoft.com/office/drawing/2015/9/8/chartex" xmlns:cx2="http://schemas.microsoft.com/office/drawing/2015/10/21/chartex" xmlns:cx3="http://schemas.microsoft.com/office/drawing/2016/5/9/chartex" xmlns:cx4="http://schemas.microsoft.com/office/drawing/2016/5/10/chartex" xmlns:cx5="http://schemas.microsoft.com/office/drawing/2016/5/11/chartex" xmlns:cx6="http://schemas.microsoft.com/office/drawing/2016/5/12/chartex" xmlns:cx7="http://schemas.microsoft.com/office/drawing/2016/5/13/chartex" xmlns:cx8="http://schemas.microsoft.com/office/drawing/2016/5/14/chartex" xmlns:mc="http://schemas.openxmlformats.org/markup-compatibility/2006" xmlns:aink="http://schemas.microsoft.com/office/drawing/2016/ink" xmlns:am3d="http://schemas.microsoft.com/office/drawing/2017/model3d" xmlns:o="urn:schemas-microsoft-com:office:office" xmlns:r="http://schemas.openxmlformats.org/officeDocument/2006/relationships" xmlns:m="http://schemas.openxmlformats.org/officeDocument/2006/math" xmlns:v="urn:schemas-microsoft-com:vml" xmlns:wp14="http://schemas.microsoft.com/office/word/2010/wordprocessingDrawing" xmlns:wp="http://schemas.openxmlformats.org/drawingml/2006/wordprocessingDrawing" xmlns:w10="urn:schemas-microsoft-com:office:word" xmlns:w="http://schemas.openxmlformats.org/wordprocessingml/2006/main" xmlns:w14="http://schemas.microsoft.com/office/word/2010/wordml" xmlns:w15="http://schemas.microsoft.com/office/word/2012/wordml" xmlns:w16cid="http://schemas.microsoft.com/office/word/2016/wordml/cid" xmlns:w16se="http://schemas.microsoft.com/office/word/2015/wordml/symex" xmlns:wpg="http://schemas.microsoft.com/office/word/2010/wordprocessingGroup" xmlns:wpi="http://schemas.microsoft.com/office/word/2010/wordprocessingInk" xmlns:wne="http://schemas.microsoft.com/office/word/2006/wordml" xmlns:wps="http://schemas.microsoft.com/office/word/2010/wordprocessingShape" mc:Ignorable="w14 w15 w16se w16cid wp14">
+  <w15:person w15:author="Daniel Miyares">
+    <w15:presenceInfo w15:providerId="None" w15:userId="Daniel Miyares"/>
+  </w15:person>
+</w15:people>
 </file>
 
 <file path=word/styles.xml><?xml version="1.0" encoding="utf-8"?>
@@ -1171,6 +1391,104 @@
       <w:szCs w:val="30"/>
     </w:rPr>
   </w:style>
+  <w:style w:type="character" w:styleId="CommentReference">
+    <w:name w:val="annotation reference"/>
+    <w:basedOn w:val="DefaultParagraphFont"/>
+    <w:uiPriority w:val="99"/>
+    <w:semiHidden/>
+    <w:unhideWhenUsed/>
+    <w:rsid w:val="00DB6F51"/>
+    <w:rPr>
+      <w:sz w:val="16"/>
+      <w:szCs w:val="16"/>
+    </w:rPr>
+  </w:style>
+  <w:style w:type="paragraph" w:styleId="CommentText">
+    <w:name w:val="annotation text"/>
+    <w:basedOn w:val="Normal"/>
+    <w:link w:val="CommentTextChar"/>
+    <w:uiPriority w:val="99"/>
+    <w:semiHidden/>
+    <w:unhideWhenUsed/>
+    <w:rsid w:val="00DB6F51"/>
+    <w:pPr>
+      <w:spacing w:line="240" w:lineRule="auto"/>
+    </w:pPr>
+    <w:rPr>
+      <w:sz w:val="20"/>
+      <w:szCs w:val="20"/>
+    </w:rPr>
+  </w:style>
+  <w:style w:type="character" w:customStyle="1" w:styleId="CommentTextChar">
+    <w:name w:val="Comment Text Char"/>
+    <w:basedOn w:val="DefaultParagraphFont"/>
+    <w:link w:val="CommentText"/>
+    <w:uiPriority w:val="99"/>
+    <w:semiHidden/>
+    <w:rsid w:val="00DB6F51"/>
+    <w:rPr>
+      <w:sz w:val="20"/>
+      <w:szCs w:val="20"/>
+    </w:rPr>
+  </w:style>
+  <w:style w:type="paragraph" w:styleId="CommentSubject">
+    <w:name w:val="annotation subject"/>
+    <w:basedOn w:val="CommentText"/>
+    <w:next w:val="CommentText"/>
+    <w:link w:val="CommentSubjectChar"/>
+    <w:uiPriority w:val="99"/>
+    <w:semiHidden/>
+    <w:unhideWhenUsed/>
+    <w:rsid w:val="00DB6F51"/>
+    <w:rPr>
+      <w:b/>
+      <w:bCs/>
+    </w:rPr>
+  </w:style>
+  <w:style w:type="character" w:customStyle="1" w:styleId="CommentSubjectChar">
+    <w:name w:val="Comment Subject Char"/>
+    <w:basedOn w:val="CommentTextChar"/>
+    <w:link w:val="CommentSubject"/>
+    <w:uiPriority w:val="99"/>
+    <w:semiHidden/>
+    <w:rsid w:val="00DB6F51"/>
+    <w:rPr>
+      <w:b/>
+      <w:bCs/>
+      <w:sz w:val="20"/>
+      <w:szCs w:val="20"/>
+    </w:rPr>
+  </w:style>
+  <w:style w:type="paragraph" w:styleId="BalloonText">
+    <w:name w:val="Balloon Text"/>
+    <w:basedOn w:val="Normal"/>
+    <w:link w:val="BalloonTextChar"/>
+    <w:uiPriority w:val="99"/>
+    <w:semiHidden/>
+    <w:unhideWhenUsed/>
+    <w:rsid w:val="00DB6F51"/>
+    <w:pPr>
+      <w:spacing w:line="240" w:lineRule="auto"/>
+    </w:pPr>
+    <w:rPr>
+      <w:rFonts w:ascii="Segoe UI" w:hAnsi="Segoe UI" w:cs="Segoe UI"/>
+      <w:sz w:val="18"/>
+      <w:szCs w:val="18"/>
+    </w:rPr>
+  </w:style>
+  <w:style w:type="character" w:customStyle="1" w:styleId="BalloonTextChar">
+    <w:name w:val="Balloon Text Char"/>
+    <w:basedOn w:val="DefaultParagraphFont"/>
+    <w:link w:val="BalloonText"/>
+    <w:uiPriority w:val="99"/>
+    <w:semiHidden/>
+    <w:rsid w:val="00DB6F51"/>
+    <w:rPr>
+      <w:rFonts w:ascii="Segoe UI" w:hAnsi="Segoe UI" w:cs="Segoe UI"/>
+      <w:sz w:val="18"/>
+      <w:szCs w:val="18"/>
+    </w:rPr>
+  </w:style>
 </w:styles>
 </file>
 
@@ -1492,4 +1810,16 @@
   </a:objectDefaults>
   <a:extraClrSchemeLst/>
 </a:theme>
+</file>
+
+<file path=customXml/item1.xml><?xml version="1.0" encoding="utf-8"?>
+<b:Sources xmlns:b="http://schemas.openxmlformats.org/officeDocument/2006/bibliography" xmlns="http://schemas.openxmlformats.org/officeDocument/2006/bibliography" SelectedStyle="\APASixthEditionOfficeOnline.xsl" StyleName="APA" Version="6"/>
+</file>
+
+<file path=customXml/itemProps1.xml><?xml version="1.0" encoding="utf-8"?>
+<ds:datastoreItem xmlns:ds="http://schemas.openxmlformats.org/officeDocument/2006/customXml" ds:itemID="{AF1ED9D3-41A6-4408-8EA2-9887E7A2BDBB}">
+  <ds:schemaRefs>
+    <ds:schemaRef ds:uri="http://schemas.openxmlformats.org/officeDocument/2006/bibliography"/>
+  </ds:schemaRefs>
+</ds:datastoreItem>
 </file>
</xml_diff>

<commit_message>
Update General Storyboarding (1).docx
</commit_message>
<xml_diff>
--- a/General Storyboarding (1).docx
+++ b/General Storyboarding (1).docx
@@ -516,17 +516,179 @@
       </w:r>
     </w:p>
     <w:p>
+      <w:pPr>
+        <w:rPr>
+          <w:ins w:id="29" w:author="Jason " w:date="2018-10-12T18:37:00Z"/>
+        </w:rPr>
+      </w:pPr>
       <w:r>
         <w:t>Sam downs his 7th sake, and the night slowly becomes a blur…</w:t>
       </w:r>
-      <w:bookmarkStart w:id="29" w:name="_GoBack"/>
-      <w:bookmarkEnd w:id="29"/>
-    </w:p>
-    <w:p>
-      <w:r>
-        <w:lastRenderedPageBreak/>
-        <w:t>Hours later, Sam wakes up in a strange place after his blackout...</w:t>
-      </w:r>
+    </w:p>
+    <w:p>
+      <w:pPr>
+        <w:rPr>
+          <w:ins w:id="30" w:author="Jason " w:date="2018-10-12T18:37:00Z"/>
+        </w:rPr>
+      </w:pPr>
+    </w:p>
+    <w:p>
+      <w:pPr>
+        <w:rPr>
+          <w:del w:id="31" w:author="Jason " w:date="2018-10-12T18:37:00Z"/>
+        </w:rPr>
+      </w:pPr>
+      <w:ins w:id="32" w:author="Jason " w:date="2018-10-12T18:38:00Z">
+        <w:r>
+          <w:lastRenderedPageBreak/>
+          <w:t>Instead of going home, Sam</w:t>
+        </w:r>
+      </w:ins>
+      <w:ins w:id="33" w:author="Jason " w:date="2018-10-12T18:39:00Z">
+        <w:r>
+          <w:t xml:space="preserve">, in his drunken stupor, decided to follow the guards back to </w:t>
+        </w:r>
+        <w:proofErr w:type="spellStart"/>
+        <w:r>
+          <w:t>Himeki</w:t>
+        </w:r>
+        <w:proofErr w:type="spellEnd"/>
+        <w:r>
+          <w:t xml:space="preserve"> Castle. While no one was looking,</w:t>
+        </w:r>
+      </w:ins>
+      <w:ins w:id="34" w:author="Jason " w:date="2018-10-12T18:40:00Z">
+        <w:r>
+          <w:t xml:space="preserve"> Sam wondered off into the castle and saw the almighty sword. </w:t>
+        </w:r>
+      </w:ins>
+    </w:p>
+    <w:p>
+      <w:pPr>
+        <w:rPr>
+          <w:ins w:id="35" w:author="Jason " w:date="2018-10-12T18:40:00Z"/>
+        </w:rPr>
+      </w:pPr>
+    </w:p>
+    <w:p>
+      <w:pPr>
+        <w:rPr>
+          <w:ins w:id="36" w:author="Jason " w:date="2018-10-12T18:40:00Z"/>
+        </w:rPr>
+      </w:pPr>
+    </w:p>
+    <w:p>
+      <w:pPr>
+        <w:rPr>
+          <w:ins w:id="37" w:author="Jason " w:date="2018-10-12T18:41:00Z"/>
+        </w:rPr>
+      </w:pPr>
+      <w:ins w:id="38" w:author="Jason " w:date="2018-10-12T18:40:00Z">
+        <w:r>
+          <w:t>Sam</w:t>
+        </w:r>
+      </w:ins>
+      <w:ins w:id="39" w:author="Jason " w:date="2018-10-12T18:42:00Z">
+        <w:r>
+          <w:t xml:space="preserve">: </w:t>
+        </w:r>
+        <w:bookmarkStart w:id="40" w:name="_GoBack"/>
+        <w:bookmarkEnd w:id="40"/>
+        <w:r>
+          <w:t>Wow</w:t>
+        </w:r>
+      </w:ins>
+      <w:ins w:id="41" w:author="Jason " w:date="2018-10-12T18:40:00Z">
+        <w:r>
+          <w:t xml:space="preserve">, it’s cooler than I thought it would </w:t>
+        </w:r>
+      </w:ins>
+      <w:ins w:id="42" w:author="Jason " w:date="2018-10-12T18:41:00Z">
+        <w:r>
+          <w:t>be</w:t>
+        </w:r>
+      </w:ins>
+    </w:p>
+    <w:p>
+      <w:pPr>
+        <w:rPr>
+          <w:ins w:id="43" w:author="Jason " w:date="2018-10-12T18:41:00Z"/>
+        </w:rPr>
+      </w:pPr>
+    </w:p>
+    <w:p>
+      <w:pPr>
+        <w:rPr>
+          <w:ins w:id="44" w:author="Jason " w:date="2018-10-12T18:41:00Z"/>
+        </w:rPr>
+      </w:pPr>
+      <w:ins w:id="45" w:author="Jason " w:date="2018-10-12T18:41:00Z">
+        <w:r>
+          <w:t>Seduced by the sword, Sam swiped it off its counter.</w:t>
+        </w:r>
+      </w:ins>
+    </w:p>
+    <w:p>
+      <w:pPr>
+        <w:rPr>
+          <w:ins w:id="46" w:author="Jason " w:date="2018-10-12T18:41:00Z"/>
+        </w:rPr>
+      </w:pPr>
+      <w:ins w:id="47" w:author="Jason " w:date="2018-10-12T18:41:00Z">
+        <w:r>
+          <w:t>Suddenly alarms went off.</w:t>
+        </w:r>
+      </w:ins>
+    </w:p>
+    <w:p>
+      <w:pPr>
+        <w:rPr>
+          <w:ins w:id="48" w:author="Jason " w:date="2018-10-12T18:41:00Z"/>
+        </w:rPr>
+      </w:pPr>
+    </w:p>
+    <w:p>
+      <w:pPr>
+        <w:rPr>
+          <w:ins w:id="49" w:author="Jason " w:date="2018-10-12T18:42:00Z"/>
+        </w:rPr>
+      </w:pPr>
+      <w:ins w:id="50" w:author="Jason " w:date="2018-10-12T18:41:00Z">
+        <w:r>
+          <w:t>Sound from an unknown place: Warning, sword out of place, all m</w:t>
+        </w:r>
+      </w:ins>
+      <w:ins w:id="51" w:author="Jason " w:date="2018-10-12T18:42:00Z">
+        <w:r>
+          <w:t>an on deck.</w:t>
+        </w:r>
+      </w:ins>
+    </w:p>
+    <w:p>
+      <w:pPr>
+        <w:rPr>
+          <w:ins w:id="52" w:author="Jason " w:date="2018-10-12T18:42:00Z"/>
+        </w:rPr>
+      </w:pPr>
+    </w:p>
+    <w:p>
+      <w:pPr>
+        <w:rPr>
+          <w:ins w:id="53" w:author="Jason " w:date="2018-10-12T18:40:00Z"/>
+        </w:rPr>
+      </w:pPr>
+      <w:ins w:id="54" w:author="Jason " w:date="2018-10-12T18:42:00Z">
+        <w:r>
+          <w:t>Sam: Shit.</w:t>
+        </w:r>
+      </w:ins>
+    </w:p>
+    <w:p>
+      <w:del w:id="55" w:author="Jason " w:date="2018-10-12T18:37:00Z">
+        <w:r>
+          <w:delText>Hours later, Sam wakes up in a strange place after his blackout...</w:delText>
+        </w:r>
+      </w:del>
     </w:p>
     <w:p/>
     <w:p/>
@@ -816,6 +978,9 @@
 <w15:people xmlns:wpc="http://schemas.microsoft.com/office/word/2010/wordprocessingCanvas" xmlns:cx="http://schemas.microsoft.com/office/drawing/2014/chartex" xmlns:cx1="http://schemas.microsoft.com/office/drawing/2015/9/8/chartex" xmlns:cx2="http://schemas.microsoft.com/office/drawing/2015/10/21/chartex" xmlns:cx3="http://schemas.microsoft.com/office/drawing/2016/5/9/chartex" xmlns:cx4="http://schemas.microsoft.com/office/drawing/2016/5/10/chartex" xmlns:cx5="http://schemas.microsoft.com/office/drawing/2016/5/11/chartex" xmlns:cx6="http://schemas.microsoft.com/office/drawing/2016/5/12/chartex" xmlns:cx7="http://schemas.microsoft.com/office/drawing/2016/5/13/chartex" xmlns:cx8="http://schemas.microsoft.com/office/drawing/2016/5/14/chartex" xmlns:mc="http://schemas.openxmlformats.org/markup-compatibility/2006" xmlns:aink="http://schemas.microsoft.com/office/drawing/2016/ink" xmlns:am3d="http://schemas.microsoft.com/office/drawing/2017/model3d" xmlns:o="urn:schemas-microsoft-com:office:office" xmlns:r="http://schemas.openxmlformats.org/officeDocument/2006/relationships" xmlns:m="http://schemas.openxmlformats.org/officeDocument/2006/math" xmlns:v="urn:schemas-microsoft-com:vml" xmlns:wp14="http://schemas.microsoft.com/office/word/2010/wordprocessingDrawing" xmlns:wp="http://schemas.openxmlformats.org/drawingml/2006/wordprocessingDrawing" xmlns:w10="urn:schemas-microsoft-com:office:word" xmlns:w="http://schemas.openxmlformats.org/wordprocessingml/2006/main" xmlns:w14="http://schemas.microsoft.com/office/word/2010/wordml" xmlns:w15="http://schemas.microsoft.com/office/word/2012/wordml" xmlns:w16cid="http://schemas.microsoft.com/office/word/2016/wordml/cid" xmlns:w16se="http://schemas.microsoft.com/office/word/2015/wordml/symex" xmlns:wpg="http://schemas.microsoft.com/office/word/2010/wordprocessingGroup" xmlns:wpi="http://schemas.microsoft.com/office/word/2010/wordprocessingInk" xmlns:wne="http://schemas.microsoft.com/office/word/2006/wordml" xmlns:wps="http://schemas.microsoft.com/office/word/2010/wordprocessingShape" mc:Ignorable="w14 w15 w16se w16cid wp14">
   <w15:person w15:author="Daniel Miyares">
     <w15:presenceInfo w15:providerId="None" w15:userId="Daniel Miyares"/>
+  </w15:person>
+  <w15:person w15:author="Jason ">
+    <w15:presenceInfo w15:providerId="None" w15:userId="Jason "/>
   </w15:person>
 </w15:people>
 </file>
@@ -1817,7 +1982,7 @@
 </file>
 
 <file path=customXml/itemProps1.xml><?xml version="1.0" encoding="utf-8"?>
-<ds:datastoreItem xmlns:ds="http://schemas.openxmlformats.org/officeDocument/2006/customXml" ds:itemID="{AF1ED9D3-41A6-4408-8EA2-9887E7A2BDBB}">
+<ds:datastoreItem xmlns:ds="http://schemas.openxmlformats.org/officeDocument/2006/customXml" ds:itemID="{3C43E774-4285-4508-8A45-C48CFBD5417C}">
   <ds:schemaRefs>
     <ds:schemaRef ds:uri="http://schemas.openxmlformats.org/officeDocument/2006/bibliography"/>
   </ds:schemaRefs>

</xml_diff>